<commit_message>
Implement 2FA management UI, validation, and state synchronization
</commit_message>
<xml_diff>
--- a/Inphora Lending System functionality Checklist.docx
+++ b/Inphora Lending System functionality Checklist.docx
@@ -72,7 +72,7 @@
           <w:b/>
           <w:bCs/>
         </w:rPr>
-        <w:t> Successfully log in with valid credentials (admin@system.com)</w:t>
+        <w:t xml:space="preserve"> Successfully log in with valid credentials </w:t>
       </w:r>
     </w:p>
     <w:p>
@@ -350,7 +350,7 @@
           <w:bCs/>
         </w:rPr>
         <w:pict w14:anchorId="07B9DFAA">
-          <v:rect id="_x0000_i1115" style="width:456pt;height:.75pt" o:hrpct="0" o:hralign="center" o:hrstd="t" o:hrnoshade="t" o:hr="t" fillcolor="#ccc" stroked="f"/>
+          <v:rect id="_x0000_i1025" style="width:456pt;height:.75pt" o:hrpct="0" o:hralign="center" o:hrstd="t" o:hrnoshade="t" o:hr="t" fillcolor="#ccc" stroked="f"/>
         </w:pict>
       </w:r>
     </w:p>
@@ -714,7 +714,7 @@
           <w:bCs/>
         </w:rPr>
         <w:pict w14:anchorId="00C62333">
-          <v:rect id="_x0000_i1116" style="width:456pt;height:.75pt" o:hrpct="0" o:hralign="center" o:hrstd="t" o:hrnoshade="t" o:hr="t" fillcolor="#ccc" stroked="f"/>
+          <v:rect id="_x0000_i1026" style="width:456pt;height:.75pt" o:hrpct="0" o:hralign="center" o:hrstd="t" o:hrnoshade="t" o:hr="t" fillcolor="#ccc" stroked="f"/>
         </w:pict>
       </w:r>
     </w:p>
@@ -1839,7 +1839,7 @@
           <w:bCs/>
         </w:rPr>
         <w:pict w14:anchorId="4C4115F9">
-          <v:rect id="_x0000_i1117" style="width:456pt;height:.75pt" o:hrpct="0" o:hralign="center" o:hrstd="t" o:hrnoshade="t" o:hr="t" fillcolor="#ccc" stroked="f"/>
+          <v:rect id="_x0000_i1027" style="width:456pt;height:.75pt" o:hrpct="0" o:hralign="center" o:hrstd="t" o:hrnoshade="t" o:hr="t" fillcolor="#ccc" stroked="f"/>
         </w:pict>
       </w:r>
     </w:p>
@@ -2174,7 +2174,7 @@
           <w:bCs/>
         </w:rPr>
         <w:pict w14:anchorId="77F4BF02">
-          <v:rect id="_x0000_i1118" style="width:456pt;height:.75pt" o:hrpct="0" o:hralign="center" o:hrstd="t" o:hrnoshade="t" o:hr="t" fillcolor="#ccc" stroked="f"/>
+          <v:rect id="_x0000_i1028" style="width:456pt;height:.75pt" o:hrpct="0" o:hralign="center" o:hrstd="t" o:hrnoshade="t" o:hr="t" fillcolor="#ccc" stroked="f"/>
         </w:pict>
       </w:r>
     </w:p>
@@ -2531,7 +2531,7 @@
           <w:bCs/>
         </w:rPr>
         <w:pict w14:anchorId="035094F5">
-          <v:rect id="_x0000_i1119" style="width:456pt;height:.75pt" o:hrpct="0" o:hralign="center" o:hrstd="t" o:hrnoshade="t" o:hr="t" fillcolor="#ccc" stroked="f"/>
+          <v:rect id="_x0000_i1029" style="width:456pt;height:.75pt" o:hrpct="0" o:hralign="center" o:hrstd="t" o:hrnoshade="t" o:hr="t" fillcolor="#ccc" stroked="f"/>
         </w:pict>
       </w:r>
     </w:p>
@@ -3114,7 +3114,7 @@
           <w:bCs/>
         </w:rPr>
         <w:pict w14:anchorId="456F3DC4">
-          <v:rect id="_x0000_i1120" style="width:456pt;height:.75pt" o:hrpct="0" o:hralign="center" o:hrstd="t" o:hrnoshade="t" o:hr="t" fillcolor="#ccc" stroked="f"/>
+          <v:rect id="_x0000_i1030" style="width:456pt;height:.75pt" o:hrpct="0" o:hralign="center" o:hrstd="t" o:hrnoshade="t" o:hr="t" fillcolor="#ccc" stroked="f"/>
         </w:pict>
       </w:r>
     </w:p>
@@ -3256,7 +3256,7 @@
           <w:bCs/>
         </w:rPr>
         <w:pict w14:anchorId="57A15BF9">
-          <v:rect id="_x0000_i1121" style="width:456pt;height:.75pt" o:hrpct="0" o:hralign="center" o:hrstd="t" o:hrnoshade="t" o:hr="t" fillcolor="#ccc" stroked="f"/>
+          <v:rect id="_x0000_i1031" style="width:456pt;height:.75pt" o:hrpct="0" o:hralign="center" o:hrstd="t" o:hrnoshade="t" o:hr="t" fillcolor="#ccc" stroked="f"/>
         </w:pict>
       </w:r>
     </w:p>
@@ -3437,7 +3437,7 @@
           <w:bCs/>
         </w:rPr>
         <w:pict w14:anchorId="64525325">
-          <v:rect id="_x0000_i1122" style="width:456pt;height:.75pt" o:hrpct="0" o:hralign="center" o:hrstd="t" o:hrnoshade="t" o:hr="t" fillcolor="#ccc" stroked="f"/>
+          <v:rect id="_x0000_i1032" style="width:456pt;height:.75pt" o:hrpct="0" o:hralign="center" o:hrstd="t" o:hrnoshade="t" o:hr="t" fillcolor="#ccc" stroked="f"/>
         </w:pict>
       </w:r>
     </w:p>
@@ -3855,7 +3855,7 @@
           <w:bCs/>
         </w:rPr>
         <w:pict w14:anchorId="454C9DAA">
-          <v:rect id="_x0000_i1123" style="width:456pt;height:.75pt" o:hrpct="0" o:hralign="center" o:hrstd="t" o:hrnoshade="t" o:hr="t" fillcolor="#ccc" stroked="f"/>
+          <v:rect id="_x0000_i1033" style="width:456pt;height:.75pt" o:hrpct="0" o:hralign="center" o:hrstd="t" o:hrnoshade="t" o:hr="t" fillcolor="#ccc" stroked="f"/>
         </w:pict>
       </w:r>
     </w:p>
@@ -4353,7 +4353,7 @@
           <w:bCs/>
         </w:rPr>
         <w:pict w14:anchorId="274959D4">
-          <v:rect id="_x0000_i1124" style="width:456pt;height:.75pt" o:hrpct="0" o:hralign="center" o:hrstd="t" o:hrnoshade="t" o:hr="t" fillcolor="#ccc" stroked="f"/>
+          <v:rect id="_x0000_i1034" style="width:456pt;height:.75pt" o:hrpct="0" o:hralign="center" o:hrstd="t" o:hrnoshade="t" o:hr="t" fillcolor="#ccc" stroked="f"/>
         </w:pict>
       </w:r>
     </w:p>
@@ -4515,7 +4515,7 @@
         </w:rPr>
         <w:lastRenderedPageBreak/>
         <w:pict w14:anchorId="4407D00A">
-          <v:rect id="_x0000_i1125" style="width:456pt;height:.75pt" o:hrpct="0" o:hralign="center" o:hrstd="t" o:hrnoshade="t" o:hr="t" fillcolor="#ccc" stroked="f"/>
+          <v:rect id="_x0000_i1035" style="width:456pt;height:.75pt" o:hrpct="0" o:hralign="center" o:hrstd="t" o:hrnoshade="t" o:hr="t" fillcolor="#ccc" stroked="f"/>
         </w:pict>
       </w:r>
     </w:p>
@@ -4915,7 +4915,7 @@
           <w:bCs/>
         </w:rPr>
         <w:pict w14:anchorId="7AC4E80C">
-          <v:rect id="_x0000_i1126" style="width:456pt;height:.75pt" o:hrpct="0" o:hralign="center" o:hrstd="t" o:hrnoshade="t" o:hr="t" fillcolor="#ccc" stroked="f"/>
+          <v:rect id="_x0000_i1036" style="width:456pt;height:.75pt" o:hrpct="0" o:hralign="center" o:hrstd="t" o:hrnoshade="t" o:hr="t" fillcolor="#ccc" stroked="f"/>
         </w:pict>
       </w:r>
     </w:p>
@@ -5206,7 +5206,7 @@
           <w:bCs/>
         </w:rPr>
         <w:pict w14:anchorId="6F06FB15">
-          <v:rect id="_x0000_i1127" style="width:456pt;height:.75pt" o:hrpct="0" o:hralign="center" o:hrstd="t" o:hrnoshade="t" o:hr="t" fillcolor="#ccc" stroked="f"/>
+          <v:rect id="_x0000_i1037" style="width:456pt;height:.75pt" o:hrpct="0" o:hralign="center" o:hrstd="t" o:hrnoshade="t" o:hr="t" fillcolor="#ccc" stroked="f"/>
         </w:pict>
       </w:r>
     </w:p>
@@ -5386,7 +5386,7 @@
           <w:bCs/>
         </w:rPr>
         <w:pict w14:anchorId="79DB5607">
-          <v:rect id="_x0000_i1128" style="width:456pt;height:.75pt" o:hrpct="0" o:hralign="center" o:hrstd="t" o:hrnoshade="t" o:hr="t" fillcolor="#ccc" stroked="f"/>
+          <v:rect id="_x0000_i1038" style="width:456pt;height:.75pt" o:hrpct="0" o:hralign="center" o:hrstd="t" o:hrnoshade="t" o:hr="t" fillcolor="#ccc" stroked="f"/>
         </w:pict>
       </w:r>
     </w:p>
@@ -5557,7 +5557,7 @@
           <w:bCs/>
         </w:rPr>
         <w:pict w14:anchorId="6E803F0E">
-          <v:rect id="_x0000_i1129" style="width:456pt;height:.75pt" o:hrpct="0" o:hralign="center" o:hrstd="t" o:hrnoshade="t" o:hr="t" fillcolor="#ccc" stroked="f"/>
+          <v:rect id="_x0000_i1039" style="width:456pt;height:.75pt" o:hrpct="0" o:hralign="center" o:hrstd="t" o:hrnoshade="t" o:hr="t" fillcolor="#ccc" stroked="f"/>
         </w:pict>
       </w:r>
     </w:p>
@@ -12469,6 +12469,7 @@
   <w:style w:type="character" w:default="1" w:styleId="DefaultParagraphFont">
     <w:name w:val="Default Paragraph Font"/>
     <w:uiPriority w:val="1"/>
+    <w:semiHidden/>
     <w:unhideWhenUsed/>
   </w:style>
   <w:style w:type="table" w:default="1" w:styleId="TableNormal">

</xml_diff>